<commit_message>
otchet5 - added a dependency table
</commit_message>
<xml_diff>
--- a/Otchet5.docx
+++ b/Otchet5.docx
@@ -936,8 +936,6 @@
         </w:rPr>
         <w:t>;</w:t>
       </w:r>
-      <w:bookmarkStart w:id="0" w:name="_GoBack"/>
-      <w:bookmarkEnd w:id="0"/>
       <w:r>
         <w:rPr>
           <w:rFonts w:ascii="Consolas" w:hAnsi="Consolas"/>
@@ -6613,6 +6611,7 @@
       <w:r>
         <w:rPr>
           <w:rFonts w:ascii="Times New Roman" w:hAnsi="Times New Roman" w:cs="Times New Roman"/>
+          <w:noProof/>
           <w:sz w:val="28"/>
           <w:szCs w:val="28"/>
           <w:lang w:val="en-US"/>
@@ -6656,6 +6655,1691 @@
     </w:p>
     <w:p>
       <w:pPr>
+        <w:rPr>
+          <w:rFonts w:ascii="Times New Roman" w:hAnsi="Times New Roman" w:cs="Times New Roman"/>
+          <w:sz w:val="28"/>
+          <w:szCs w:val="28"/>
+        </w:rPr>
+      </w:pPr>
+      <w:r>
+        <w:rPr>
+          <w:rFonts w:ascii="Times New Roman" w:hAnsi="Times New Roman" w:cs="Times New Roman"/>
+          <w:sz w:val="28"/>
+          <w:szCs w:val="28"/>
+        </w:rPr>
+        <w:br w:type="page"/>
+      </w:r>
+    </w:p>
+    <w:p>
+      <w:pPr>
+        <w:spacing w:line="256" w:lineRule="auto"/>
+        <w:rPr>
+          <w:rFonts w:ascii="Times New Roman" w:hAnsi="Times New Roman" w:cs="Times New Roman"/>
+          <w:sz w:val="28"/>
+          <w:szCs w:val="28"/>
+        </w:rPr>
+      </w:pPr>
+      <w:r>
+        <w:rPr>
+          <w:rFonts w:ascii="Times New Roman" w:hAnsi="Times New Roman" w:cs="Times New Roman"/>
+          <w:sz w:val="28"/>
+          <w:szCs w:val="28"/>
+        </w:rPr>
+        <w:lastRenderedPageBreak/>
+        <w:t>Таблица зависимости глубины рекурсии от глубины фрактала</w:t>
+      </w:r>
+    </w:p>
+    <w:tbl>
+      <w:tblPr>
+        <w:tblStyle w:val="TableGrid"/>
+        <w:tblW w:w="0" w:type="auto"/>
+        <w:tblInd w:w="0" w:type="dxa"/>
+        <w:tblLook w:val="04A0" w:firstRow="1" w:lastRow="0" w:firstColumn="1" w:lastColumn="0" w:noHBand="0" w:noVBand="1"/>
+      </w:tblPr>
+      <w:tblGrid>
+        <w:gridCol w:w="3115"/>
+        <w:gridCol w:w="3115"/>
+        <w:gridCol w:w="3115"/>
+      </w:tblGrid>
+      <w:tr>
+        <w:tc>
+          <w:tcPr>
+            <w:tcW w:w="3115" w:type="dxa"/>
+          </w:tcPr>
+          <w:p>
+            <w:pPr>
+              <w:spacing w:line="256" w:lineRule="auto"/>
+              <w:jc w:val="center"/>
+              <w:rPr>
+                <w:rFonts w:ascii="Times New Roman" w:hAnsi="Times New Roman" w:cs="Times New Roman"/>
+                <w:sz w:val="28"/>
+                <w:szCs w:val="28"/>
+              </w:rPr>
+            </w:pPr>
+            <w:r>
+              <w:rPr>
+                <w:rFonts w:ascii="Times New Roman" w:hAnsi="Times New Roman" w:cs="Times New Roman"/>
+                <w:sz w:val="28"/>
+                <w:szCs w:val="28"/>
+              </w:rPr>
+              <w:t>Глубина</w:t>
+            </w:r>
+          </w:p>
+        </w:tc>
+        <w:tc>
+          <w:tcPr>
+            <w:tcW w:w="3115" w:type="dxa"/>
+          </w:tcPr>
+          <w:p>
+            <w:pPr>
+              <w:spacing w:line="256" w:lineRule="auto"/>
+              <w:jc w:val="center"/>
+              <w:rPr>
+                <w:rFonts w:ascii="Times New Roman" w:hAnsi="Times New Roman" w:cs="Times New Roman"/>
+                <w:sz w:val="28"/>
+                <w:szCs w:val="28"/>
+              </w:rPr>
+            </w:pPr>
+            <w:r>
+              <w:rPr>
+                <w:rFonts w:ascii="Times New Roman" w:hAnsi="Times New Roman" w:cs="Times New Roman"/>
+                <w:sz w:val="28"/>
+                <w:szCs w:val="28"/>
+              </w:rPr>
+              <w:t>Глубина рекурсии</w:t>
+            </w:r>
+          </w:p>
+        </w:tc>
+        <w:tc>
+          <w:tcPr>
+            <w:tcW w:w="3115" w:type="dxa"/>
+          </w:tcPr>
+          <w:p>
+            <w:pPr>
+              <w:spacing w:line="256" w:lineRule="auto"/>
+              <w:jc w:val="center"/>
+              <w:rPr>
+                <w:rFonts w:ascii="Times New Roman" w:hAnsi="Times New Roman" w:cs="Times New Roman"/>
+                <w:sz w:val="28"/>
+                <w:szCs w:val="28"/>
+              </w:rPr>
+            </w:pPr>
+            <w:r>
+              <w:rPr>
+                <w:rFonts w:ascii="Times New Roman" w:hAnsi="Times New Roman" w:cs="Times New Roman"/>
+                <w:sz w:val="28"/>
+                <w:szCs w:val="28"/>
+              </w:rPr>
+              <w:t>Время отрисовки</w:t>
+            </w:r>
+          </w:p>
+        </w:tc>
+      </w:tr>
+      <w:tr>
+        <w:tc>
+          <w:tcPr>
+            <w:tcW w:w="3115" w:type="dxa"/>
+          </w:tcPr>
+          <w:p>
+            <w:pPr>
+              <w:spacing w:line="256" w:lineRule="auto"/>
+              <w:jc w:val="center"/>
+              <w:rPr>
+                <w:rFonts w:ascii="Times New Roman" w:hAnsi="Times New Roman" w:cs="Times New Roman"/>
+                <w:sz w:val="28"/>
+                <w:szCs w:val="28"/>
+              </w:rPr>
+            </w:pPr>
+            <w:r>
+              <w:rPr>
+                <w:rFonts w:ascii="Times New Roman" w:hAnsi="Times New Roman" w:cs="Times New Roman"/>
+                <w:sz w:val="28"/>
+                <w:szCs w:val="28"/>
+              </w:rPr>
+              <w:t>0</w:t>
+            </w:r>
+          </w:p>
+        </w:tc>
+        <w:tc>
+          <w:tcPr>
+            <w:tcW w:w="3115" w:type="dxa"/>
+          </w:tcPr>
+          <w:p>
+            <w:pPr>
+              <w:spacing w:line="256" w:lineRule="auto"/>
+              <w:jc w:val="center"/>
+              <w:rPr>
+                <w:rFonts w:ascii="Times New Roman" w:hAnsi="Times New Roman" w:cs="Times New Roman"/>
+                <w:sz w:val="28"/>
+                <w:szCs w:val="28"/>
+              </w:rPr>
+            </w:pPr>
+            <w:r>
+              <w:rPr>
+                <w:rFonts w:ascii="Times New Roman" w:hAnsi="Times New Roman" w:cs="Times New Roman"/>
+                <w:sz w:val="28"/>
+                <w:szCs w:val="28"/>
+              </w:rPr>
+              <w:t>1</w:t>
+            </w:r>
+          </w:p>
+        </w:tc>
+        <w:tc>
+          <w:tcPr>
+            <w:tcW w:w="3115" w:type="dxa"/>
+          </w:tcPr>
+          <w:p>
+            <w:pPr>
+              <w:spacing w:line="256" w:lineRule="auto"/>
+              <w:jc w:val="center"/>
+              <w:rPr>
+                <w:rFonts w:ascii="Times New Roman" w:hAnsi="Times New Roman" w:cs="Times New Roman"/>
+                <w:sz w:val="28"/>
+                <w:szCs w:val="28"/>
+              </w:rPr>
+            </w:pPr>
+            <w:r>
+              <w:rPr>
+                <w:rFonts w:ascii="Times New Roman" w:hAnsi="Times New Roman" w:cs="Times New Roman"/>
+                <w:sz w:val="28"/>
+                <w:szCs w:val="28"/>
+              </w:rPr>
+              <w:t>0</w:t>
+            </w:r>
+          </w:p>
+        </w:tc>
+      </w:tr>
+      <w:tr>
+        <w:tc>
+          <w:tcPr>
+            <w:tcW w:w="3115" w:type="dxa"/>
+          </w:tcPr>
+          <w:p>
+            <w:pPr>
+              <w:spacing w:line="256" w:lineRule="auto"/>
+              <w:jc w:val="center"/>
+              <w:rPr>
+                <w:rFonts w:ascii="Times New Roman" w:hAnsi="Times New Roman" w:cs="Times New Roman"/>
+                <w:sz w:val="28"/>
+                <w:szCs w:val="28"/>
+              </w:rPr>
+            </w:pPr>
+            <w:r>
+              <w:rPr>
+                <w:rFonts w:ascii="Times New Roman" w:hAnsi="Times New Roman" w:cs="Times New Roman"/>
+                <w:sz w:val="28"/>
+                <w:szCs w:val="28"/>
+              </w:rPr>
+              <w:t>1</w:t>
+            </w:r>
+          </w:p>
+        </w:tc>
+        <w:tc>
+          <w:tcPr>
+            <w:tcW w:w="3115" w:type="dxa"/>
+          </w:tcPr>
+          <w:p>
+            <w:pPr>
+              <w:spacing w:line="256" w:lineRule="auto"/>
+              <w:jc w:val="center"/>
+              <w:rPr>
+                <w:rFonts w:ascii="Times New Roman" w:hAnsi="Times New Roman" w:cs="Times New Roman"/>
+                <w:sz w:val="28"/>
+                <w:szCs w:val="28"/>
+              </w:rPr>
+            </w:pPr>
+            <w:r>
+              <w:rPr>
+                <w:rFonts w:ascii="Times New Roman" w:hAnsi="Times New Roman" w:cs="Times New Roman"/>
+                <w:sz w:val="28"/>
+                <w:szCs w:val="28"/>
+              </w:rPr>
+              <w:t>2</w:t>
+            </w:r>
+          </w:p>
+        </w:tc>
+        <w:tc>
+          <w:tcPr>
+            <w:tcW w:w="3115" w:type="dxa"/>
+          </w:tcPr>
+          <w:p>
+            <w:pPr>
+              <w:spacing w:line="256" w:lineRule="auto"/>
+              <w:jc w:val="center"/>
+              <w:rPr>
+                <w:rFonts w:ascii="Times New Roman" w:hAnsi="Times New Roman" w:cs="Times New Roman"/>
+                <w:sz w:val="28"/>
+                <w:szCs w:val="28"/>
+              </w:rPr>
+            </w:pPr>
+            <w:r>
+              <w:rPr>
+                <w:rFonts w:ascii="Times New Roman" w:hAnsi="Times New Roman" w:cs="Times New Roman"/>
+                <w:sz w:val="28"/>
+                <w:szCs w:val="28"/>
+              </w:rPr>
+              <w:t>0</w:t>
+            </w:r>
+          </w:p>
+        </w:tc>
+      </w:tr>
+      <w:tr>
+        <w:tc>
+          <w:tcPr>
+            <w:tcW w:w="3115" w:type="dxa"/>
+          </w:tcPr>
+          <w:p>
+            <w:pPr>
+              <w:spacing w:line="256" w:lineRule="auto"/>
+              <w:jc w:val="center"/>
+              <w:rPr>
+                <w:rFonts w:ascii="Times New Roman" w:hAnsi="Times New Roman" w:cs="Times New Roman"/>
+                <w:sz w:val="28"/>
+                <w:szCs w:val="28"/>
+              </w:rPr>
+            </w:pPr>
+            <w:r>
+              <w:rPr>
+                <w:rFonts w:ascii="Times New Roman" w:hAnsi="Times New Roman" w:cs="Times New Roman"/>
+                <w:sz w:val="28"/>
+                <w:szCs w:val="28"/>
+              </w:rPr>
+              <w:t>2</w:t>
+            </w:r>
+          </w:p>
+        </w:tc>
+        <w:tc>
+          <w:tcPr>
+            <w:tcW w:w="3115" w:type="dxa"/>
+          </w:tcPr>
+          <w:p>
+            <w:pPr>
+              <w:spacing w:line="256" w:lineRule="auto"/>
+              <w:jc w:val="center"/>
+              <w:rPr>
+                <w:rFonts w:ascii="Times New Roman" w:hAnsi="Times New Roman" w:cs="Times New Roman"/>
+                <w:sz w:val="28"/>
+                <w:szCs w:val="28"/>
+              </w:rPr>
+            </w:pPr>
+            <w:r>
+              <w:rPr>
+                <w:rFonts w:ascii="Times New Roman" w:hAnsi="Times New Roman" w:cs="Times New Roman"/>
+                <w:sz w:val="28"/>
+                <w:szCs w:val="28"/>
+              </w:rPr>
+              <w:t>6</w:t>
+            </w:r>
+          </w:p>
+        </w:tc>
+        <w:tc>
+          <w:tcPr>
+            <w:tcW w:w="3115" w:type="dxa"/>
+          </w:tcPr>
+          <w:p>
+            <w:pPr>
+              <w:spacing w:line="256" w:lineRule="auto"/>
+              <w:jc w:val="center"/>
+              <w:rPr>
+                <w:rFonts w:ascii="Times New Roman" w:hAnsi="Times New Roman" w:cs="Times New Roman"/>
+                <w:sz w:val="28"/>
+                <w:szCs w:val="28"/>
+              </w:rPr>
+            </w:pPr>
+            <w:r>
+              <w:rPr>
+                <w:rFonts w:ascii="Times New Roman" w:hAnsi="Times New Roman" w:cs="Times New Roman"/>
+                <w:sz w:val="28"/>
+                <w:szCs w:val="28"/>
+              </w:rPr>
+              <w:t>0</w:t>
+            </w:r>
+          </w:p>
+        </w:tc>
+      </w:tr>
+      <w:tr>
+        <w:tc>
+          <w:tcPr>
+            <w:tcW w:w="3115" w:type="dxa"/>
+          </w:tcPr>
+          <w:p>
+            <w:pPr>
+              <w:spacing w:line="256" w:lineRule="auto"/>
+              <w:jc w:val="center"/>
+              <w:rPr>
+                <w:rFonts w:ascii="Times New Roman" w:hAnsi="Times New Roman" w:cs="Times New Roman"/>
+                <w:sz w:val="28"/>
+                <w:szCs w:val="28"/>
+              </w:rPr>
+            </w:pPr>
+            <w:r>
+              <w:rPr>
+                <w:rFonts w:ascii="Times New Roman" w:hAnsi="Times New Roman" w:cs="Times New Roman"/>
+                <w:sz w:val="28"/>
+                <w:szCs w:val="28"/>
+              </w:rPr>
+              <w:t>3</w:t>
+            </w:r>
+          </w:p>
+        </w:tc>
+        <w:tc>
+          <w:tcPr>
+            <w:tcW w:w="3115" w:type="dxa"/>
+          </w:tcPr>
+          <w:p>
+            <w:pPr>
+              <w:spacing w:line="256" w:lineRule="auto"/>
+              <w:jc w:val="center"/>
+              <w:rPr>
+                <w:rFonts w:ascii="Times New Roman" w:hAnsi="Times New Roman" w:cs="Times New Roman"/>
+                <w:sz w:val="28"/>
+                <w:szCs w:val="28"/>
+              </w:rPr>
+            </w:pPr>
+            <w:r>
+              <w:rPr>
+                <w:rFonts w:ascii="Times New Roman" w:hAnsi="Times New Roman" w:cs="Times New Roman"/>
+                <w:sz w:val="28"/>
+                <w:szCs w:val="28"/>
+              </w:rPr>
+              <w:t>16</w:t>
+            </w:r>
+          </w:p>
+        </w:tc>
+        <w:tc>
+          <w:tcPr>
+            <w:tcW w:w="3115" w:type="dxa"/>
+          </w:tcPr>
+          <w:p>
+            <w:pPr>
+              <w:spacing w:line="256" w:lineRule="auto"/>
+              <w:jc w:val="center"/>
+              <w:rPr>
+                <w:rFonts w:ascii="Times New Roman" w:hAnsi="Times New Roman" w:cs="Times New Roman"/>
+                <w:sz w:val="28"/>
+                <w:szCs w:val="28"/>
+              </w:rPr>
+            </w:pPr>
+            <w:r>
+              <w:rPr>
+                <w:rFonts w:ascii="Times New Roman" w:hAnsi="Times New Roman" w:cs="Times New Roman"/>
+                <w:sz w:val="28"/>
+                <w:szCs w:val="28"/>
+              </w:rPr>
+              <w:t>0</w:t>
+            </w:r>
+          </w:p>
+        </w:tc>
+      </w:tr>
+      <w:tr>
+        <w:tc>
+          <w:tcPr>
+            <w:tcW w:w="3115" w:type="dxa"/>
+          </w:tcPr>
+          <w:p>
+            <w:pPr>
+              <w:spacing w:line="256" w:lineRule="auto"/>
+              <w:jc w:val="center"/>
+              <w:rPr>
+                <w:rFonts w:ascii="Times New Roman" w:hAnsi="Times New Roman" w:cs="Times New Roman"/>
+                <w:sz w:val="28"/>
+                <w:szCs w:val="28"/>
+              </w:rPr>
+            </w:pPr>
+            <w:r>
+              <w:rPr>
+                <w:rFonts w:ascii="Times New Roman" w:hAnsi="Times New Roman" w:cs="Times New Roman"/>
+                <w:sz w:val="28"/>
+                <w:szCs w:val="28"/>
+              </w:rPr>
+              <w:t>4</w:t>
+            </w:r>
+          </w:p>
+        </w:tc>
+        <w:tc>
+          <w:tcPr>
+            <w:tcW w:w="3115" w:type="dxa"/>
+          </w:tcPr>
+          <w:p>
+            <w:pPr>
+              <w:spacing w:line="256" w:lineRule="auto"/>
+              <w:jc w:val="center"/>
+              <w:rPr>
+                <w:rFonts w:ascii="Times New Roman" w:hAnsi="Times New Roman" w:cs="Times New Roman"/>
+                <w:sz w:val="28"/>
+                <w:szCs w:val="28"/>
+              </w:rPr>
+            </w:pPr>
+            <w:r>
+              <w:rPr>
+                <w:rFonts w:ascii="Times New Roman" w:hAnsi="Times New Roman" w:cs="Times New Roman"/>
+                <w:sz w:val="28"/>
+                <w:szCs w:val="28"/>
+              </w:rPr>
+              <w:t>44</w:t>
+            </w:r>
+          </w:p>
+        </w:tc>
+        <w:tc>
+          <w:tcPr>
+            <w:tcW w:w="3115" w:type="dxa"/>
+          </w:tcPr>
+          <w:p>
+            <w:pPr>
+              <w:spacing w:line="256" w:lineRule="auto"/>
+              <w:jc w:val="center"/>
+              <w:rPr>
+                <w:rFonts w:ascii="Times New Roman" w:hAnsi="Times New Roman" w:cs="Times New Roman"/>
+                <w:sz w:val="28"/>
+                <w:szCs w:val="28"/>
+              </w:rPr>
+            </w:pPr>
+            <w:r>
+              <w:rPr>
+                <w:rFonts w:ascii="Times New Roman" w:hAnsi="Times New Roman" w:cs="Times New Roman"/>
+                <w:sz w:val="28"/>
+                <w:szCs w:val="28"/>
+              </w:rPr>
+              <w:t>0</w:t>
+            </w:r>
+          </w:p>
+        </w:tc>
+      </w:tr>
+      <w:tr>
+        <w:tc>
+          <w:tcPr>
+            <w:tcW w:w="3115" w:type="dxa"/>
+          </w:tcPr>
+          <w:p>
+            <w:pPr>
+              <w:spacing w:line="256" w:lineRule="auto"/>
+              <w:jc w:val="center"/>
+              <w:rPr>
+                <w:rFonts w:ascii="Times New Roman" w:hAnsi="Times New Roman" w:cs="Times New Roman"/>
+                <w:sz w:val="28"/>
+                <w:szCs w:val="28"/>
+              </w:rPr>
+            </w:pPr>
+            <w:r>
+              <w:rPr>
+                <w:rFonts w:ascii="Times New Roman" w:hAnsi="Times New Roman" w:cs="Times New Roman"/>
+                <w:sz w:val="28"/>
+                <w:szCs w:val="28"/>
+              </w:rPr>
+              <w:t>5</w:t>
+            </w:r>
+          </w:p>
+        </w:tc>
+        <w:tc>
+          <w:tcPr>
+            <w:tcW w:w="3115" w:type="dxa"/>
+          </w:tcPr>
+          <w:p>
+            <w:pPr>
+              <w:spacing w:line="256" w:lineRule="auto"/>
+              <w:jc w:val="center"/>
+              <w:rPr>
+                <w:rFonts w:ascii="Times New Roman" w:hAnsi="Times New Roman" w:cs="Times New Roman"/>
+                <w:sz w:val="28"/>
+                <w:szCs w:val="28"/>
+              </w:rPr>
+            </w:pPr>
+            <w:r>
+              <w:rPr>
+                <w:rFonts w:ascii="Times New Roman" w:hAnsi="Times New Roman" w:cs="Times New Roman"/>
+                <w:sz w:val="28"/>
+                <w:szCs w:val="28"/>
+              </w:rPr>
+              <w:t>120</w:t>
+            </w:r>
+          </w:p>
+        </w:tc>
+        <w:tc>
+          <w:tcPr>
+            <w:tcW w:w="3115" w:type="dxa"/>
+          </w:tcPr>
+          <w:p>
+            <w:pPr>
+              <w:spacing w:line="256" w:lineRule="auto"/>
+              <w:jc w:val="center"/>
+              <w:rPr>
+                <w:rFonts w:ascii="Times New Roman" w:hAnsi="Times New Roman" w:cs="Times New Roman"/>
+                <w:sz w:val="28"/>
+                <w:szCs w:val="28"/>
+              </w:rPr>
+            </w:pPr>
+            <w:r>
+              <w:rPr>
+                <w:rFonts w:ascii="Times New Roman" w:hAnsi="Times New Roman" w:cs="Times New Roman"/>
+                <w:sz w:val="28"/>
+                <w:szCs w:val="28"/>
+              </w:rPr>
+              <w:t>1</w:t>
+            </w:r>
+          </w:p>
+        </w:tc>
+      </w:tr>
+      <w:tr>
+        <w:tc>
+          <w:tcPr>
+            <w:tcW w:w="3115" w:type="dxa"/>
+          </w:tcPr>
+          <w:p>
+            <w:pPr>
+              <w:spacing w:line="256" w:lineRule="auto"/>
+              <w:jc w:val="center"/>
+              <w:rPr>
+                <w:rFonts w:ascii="Times New Roman" w:hAnsi="Times New Roman" w:cs="Times New Roman"/>
+                <w:sz w:val="28"/>
+                <w:szCs w:val="28"/>
+              </w:rPr>
+            </w:pPr>
+            <w:r>
+              <w:rPr>
+                <w:rFonts w:ascii="Times New Roman" w:hAnsi="Times New Roman" w:cs="Times New Roman"/>
+                <w:sz w:val="28"/>
+                <w:szCs w:val="28"/>
+              </w:rPr>
+              <w:t>6</w:t>
+            </w:r>
+          </w:p>
+        </w:tc>
+        <w:tc>
+          <w:tcPr>
+            <w:tcW w:w="3115" w:type="dxa"/>
+          </w:tcPr>
+          <w:p>
+            <w:pPr>
+              <w:spacing w:line="256" w:lineRule="auto"/>
+              <w:jc w:val="center"/>
+              <w:rPr>
+                <w:rFonts w:ascii="Times New Roman" w:hAnsi="Times New Roman" w:cs="Times New Roman"/>
+                <w:sz w:val="28"/>
+                <w:szCs w:val="28"/>
+              </w:rPr>
+            </w:pPr>
+            <w:r>
+              <w:rPr>
+                <w:rFonts w:ascii="Times New Roman" w:hAnsi="Times New Roman" w:cs="Times New Roman"/>
+                <w:sz w:val="28"/>
+                <w:szCs w:val="28"/>
+              </w:rPr>
+              <w:t>328</w:t>
+            </w:r>
+          </w:p>
+        </w:tc>
+        <w:tc>
+          <w:tcPr>
+            <w:tcW w:w="3115" w:type="dxa"/>
+          </w:tcPr>
+          <w:p>
+            <w:pPr>
+              <w:spacing w:line="256" w:lineRule="auto"/>
+              <w:jc w:val="center"/>
+              <w:rPr>
+                <w:rFonts w:ascii="Times New Roman" w:hAnsi="Times New Roman" w:cs="Times New Roman"/>
+                <w:sz w:val="28"/>
+                <w:szCs w:val="28"/>
+              </w:rPr>
+            </w:pPr>
+            <w:r>
+              <w:rPr>
+                <w:rFonts w:ascii="Times New Roman" w:hAnsi="Times New Roman" w:cs="Times New Roman"/>
+                <w:sz w:val="28"/>
+                <w:szCs w:val="28"/>
+              </w:rPr>
+              <w:t>4</w:t>
+            </w:r>
+          </w:p>
+        </w:tc>
+      </w:tr>
+      <w:tr>
+        <w:tc>
+          <w:tcPr>
+            <w:tcW w:w="3115" w:type="dxa"/>
+          </w:tcPr>
+          <w:p>
+            <w:pPr>
+              <w:spacing w:line="256" w:lineRule="auto"/>
+              <w:jc w:val="center"/>
+              <w:rPr>
+                <w:rFonts w:ascii="Times New Roman" w:hAnsi="Times New Roman" w:cs="Times New Roman"/>
+                <w:sz w:val="28"/>
+                <w:szCs w:val="28"/>
+              </w:rPr>
+            </w:pPr>
+            <w:r>
+              <w:rPr>
+                <w:rFonts w:ascii="Times New Roman" w:hAnsi="Times New Roman" w:cs="Times New Roman"/>
+                <w:sz w:val="28"/>
+                <w:szCs w:val="28"/>
+              </w:rPr>
+              <w:t>7</w:t>
+            </w:r>
+          </w:p>
+        </w:tc>
+        <w:tc>
+          <w:tcPr>
+            <w:tcW w:w="3115" w:type="dxa"/>
+          </w:tcPr>
+          <w:p>
+            <w:pPr>
+              <w:spacing w:line="256" w:lineRule="auto"/>
+              <w:jc w:val="center"/>
+              <w:rPr>
+                <w:rFonts w:ascii="Times New Roman" w:hAnsi="Times New Roman" w:cs="Times New Roman"/>
+                <w:sz w:val="28"/>
+                <w:szCs w:val="28"/>
+              </w:rPr>
+            </w:pPr>
+            <w:r>
+              <w:rPr>
+                <w:rFonts w:ascii="Times New Roman" w:hAnsi="Times New Roman" w:cs="Times New Roman"/>
+                <w:sz w:val="28"/>
+                <w:szCs w:val="28"/>
+              </w:rPr>
+              <w:t>896</w:t>
+            </w:r>
+          </w:p>
+        </w:tc>
+        <w:tc>
+          <w:tcPr>
+            <w:tcW w:w="3115" w:type="dxa"/>
+          </w:tcPr>
+          <w:p>
+            <w:pPr>
+              <w:spacing w:line="256" w:lineRule="auto"/>
+              <w:jc w:val="center"/>
+              <w:rPr>
+                <w:rFonts w:ascii="Times New Roman" w:hAnsi="Times New Roman" w:cs="Times New Roman"/>
+                <w:sz w:val="28"/>
+                <w:szCs w:val="28"/>
+              </w:rPr>
+            </w:pPr>
+            <w:r>
+              <w:rPr>
+                <w:rFonts w:ascii="Times New Roman" w:hAnsi="Times New Roman" w:cs="Times New Roman"/>
+                <w:sz w:val="28"/>
+                <w:szCs w:val="28"/>
+              </w:rPr>
+              <w:t>1</w:t>
+            </w:r>
+          </w:p>
+        </w:tc>
+      </w:tr>
+      <w:tr>
+        <w:tc>
+          <w:tcPr>
+            <w:tcW w:w="3115" w:type="dxa"/>
+          </w:tcPr>
+          <w:p>
+            <w:pPr>
+              <w:spacing w:line="256" w:lineRule="auto"/>
+              <w:jc w:val="center"/>
+              <w:rPr>
+                <w:rFonts w:ascii="Times New Roman" w:hAnsi="Times New Roman" w:cs="Times New Roman"/>
+                <w:sz w:val="28"/>
+                <w:szCs w:val="28"/>
+              </w:rPr>
+            </w:pPr>
+            <w:r>
+              <w:rPr>
+                <w:rFonts w:ascii="Times New Roman" w:hAnsi="Times New Roman" w:cs="Times New Roman"/>
+                <w:sz w:val="28"/>
+                <w:szCs w:val="28"/>
+              </w:rPr>
+              <w:t>8</w:t>
+            </w:r>
+          </w:p>
+        </w:tc>
+        <w:tc>
+          <w:tcPr>
+            <w:tcW w:w="3115" w:type="dxa"/>
+          </w:tcPr>
+          <w:p>
+            <w:pPr>
+              <w:spacing w:line="256" w:lineRule="auto"/>
+              <w:jc w:val="center"/>
+              <w:rPr>
+                <w:rFonts w:ascii="Times New Roman" w:hAnsi="Times New Roman" w:cs="Times New Roman"/>
+                <w:sz w:val="28"/>
+                <w:szCs w:val="28"/>
+              </w:rPr>
+            </w:pPr>
+            <w:r>
+              <w:rPr>
+                <w:rFonts w:ascii="Times New Roman" w:hAnsi="Times New Roman" w:cs="Times New Roman"/>
+                <w:sz w:val="28"/>
+                <w:szCs w:val="28"/>
+              </w:rPr>
+              <w:t>2448</w:t>
+            </w:r>
+          </w:p>
+        </w:tc>
+        <w:tc>
+          <w:tcPr>
+            <w:tcW w:w="3115" w:type="dxa"/>
+          </w:tcPr>
+          <w:p>
+            <w:pPr>
+              <w:spacing w:line="256" w:lineRule="auto"/>
+              <w:jc w:val="center"/>
+              <w:rPr>
+                <w:rFonts w:ascii="Times New Roman" w:hAnsi="Times New Roman" w:cs="Times New Roman"/>
+                <w:sz w:val="28"/>
+                <w:szCs w:val="28"/>
+              </w:rPr>
+            </w:pPr>
+            <w:r>
+              <w:rPr>
+                <w:rFonts w:ascii="Times New Roman" w:hAnsi="Times New Roman" w:cs="Times New Roman"/>
+                <w:sz w:val="28"/>
+                <w:szCs w:val="28"/>
+              </w:rPr>
+              <w:t>1</w:t>
+            </w:r>
+          </w:p>
+        </w:tc>
+      </w:tr>
+      <w:tr>
+        <w:tc>
+          <w:tcPr>
+            <w:tcW w:w="3115" w:type="dxa"/>
+          </w:tcPr>
+          <w:p>
+            <w:pPr>
+              <w:spacing w:line="256" w:lineRule="auto"/>
+              <w:jc w:val="center"/>
+              <w:rPr>
+                <w:rFonts w:ascii="Times New Roman" w:hAnsi="Times New Roman" w:cs="Times New Roman"/>
+                <w:sz w:val="28"/>
+                <w:szCs w:val="28"/>
+              </w:rPr>
+            </w:pPr>
+            <w:r>
+              <w:rPr>
+                <w:rFonts w:ascii="Times New Roman" w:hAnsi="Times New Roman" w:cs="Times New Roman"/>
+                <w:sz w:val="28"/>
+                <w:szCs w:val="28"/>
+              </w:rPr>
+              <w:t>9</w:t>
+            </w:r>
+          </w:p>
+        </w:tc>
+        <w:tc>
+          <w:tcPr>
+            <w:tcW w:w="3115" w:type="dxa"/>
+          </w:tcPr>
+          <w:p>
+            <w:pPr>
+              <w:spacing w:line="256" w:lineRule="auto"/>
+              <w:jc w:val="center"/>
+              <w:rPr>
+                <w:rFonts w:ascii="Times New Roman" w:hAnsi="Times New Roman" w:cs="Times New Roman"/>
+                <w:sz w:val="28"/>
+                <w:szCs w:val="28"/>
+              </w:rPr>
+            </w:pPr>
+            <w:r>
+              <w:rPr>
+                <w:rFonts w:ascii="Times New Roman" w:hAnsi="Times New Roman" w:cs="Times New Roman"/>
+                <w:sz w:val="28"/>
+                <w:szCs w:val="28"/>
+              </w:rPr>
+              <w:t>6688</w:t>
+            </w:r>
+          </w:p>
+        </w:tc>
+        <w:tc>
+          <w:tcPr>
+            <w:tcW w:w="3115" w:type="dxa"/>
+          </w:tcPr>
+          <w:p>
+            <w:pPr>
+              <w:spacing w:line="256" w:lineRule="auto"/>
+              <w:jc w:val="center"/>
+              <w:rPr>
+                <w:rFonts w:ascii="Times New Roman" w:hAnsi="Times New Roman" w:cs="Times New Roman"/>
+                <w:sz w:val="28"/>
+                <w:szCs w:val="28"/>
+              </w:rPr>
+            </w:pPr>
+            <w:r>
+              <w:rPr>
+                <w:rFonts w:ascii="Times New Roman" w:hAnsi="Times New Roman" w:cs="Times New Roman"/>
+                <w:sz w:val="28"/>
+                <w:szCs w:val="28"/>
+              </w:rPr>
+              <w:t>4</w:t>
+            </w:r>
+          </w:p>
+        </w:tc>
+      </w:tr>
+      <w:tr>
+        <w:tc>
+          <w:tcPr>
+            <w:tcW w:w="3115" w:type="dxa"/>
+          </w:tcPr>
+          <w:p>
+            <w:pPr>
+              <w:spacing w:line="256" w:lineRule="auto"/>
+              <w:jc w:val="center"/>
+              <w:rPr>
+                <w:rFonts w:ascii="Times New Roman" w:hAnsi="Times New Roman" w:cs="Times New Roman"/>
+                <w:sz w:val="28"/>
+                <w:szCs w:val="28"/>
+              </w:rPr>
+            </w:pPr>
+            <w:r>
+              <w:rPr>
+                <w:rFonts w:ascii="Times New Roman" w:hAnsi="Times New Roman" w:cs="Times New Roman"/>
+                <w:sz w:val="28"/>
+                <w:szCs w:val="28"/>
+              </w:rPr>
+              <w:t>10</w:t>
+            </w:r>
+          </w:p>
+        </w:tc>
+        <w:tc>
+          <w:tcPr>
+            <w:tcW w:w="3115" w:type="dxa"/>
+          </w:tcPr>
+          <w:p>
+            <w:pPr>
+              <w:spacing w:line="256" w:lineRule="auto"/>
+              <w:jc w:val="center"/>
+              <w:rPr>
+                <w:rFonts w:ascii="Times New Roman" w:hAnsi="Times New Roman" w:cs="Times New Roman"/>
+                <w:sz w:val="28"/>
+                <w:szCs w:val="28"/>
+              </w:rPr>
+            </w:pPr>
+            <w:r>
+              <w:rPr>
+                <w:rFonts w:ascii="Times New Roman" w:hAnsi="Times New Roman" w:cs="Times New Roman"/>
+                <w:sz w:val="28"/>
+                <w:szCs w:val="28"/>
+              </w:rPr>
+              <w:t>18272</w:t>
+            </w:r>
+          </w:p>
+        </w:tc>
+        <w:tc>
+          <w:tcPr>
+            <w:tcW w:w="3115" w:type="dxa"/>
+          </w:tcPr>
+          <w:p>
+            <w:pPr>
+              <w:spacing w:line="256" w:lineRule="auto"/>
+              <w:jc w:val="center"/>
+              <w:rPr>
+                <w:rFonts w:ascii="Times New Roman" w:hAnsi="Times New Roman" w:cs="Times New Roman"/>
+                <w:sz w:val="28"/>
+                <w:szCs w:val="28"/>
+              </w:rPr>
+            </w:pPr>
+            <w:r>
+              <w:rPr>
+                <w:rFonts w:ascii="Times New Roman" w:hAnsi="Times New Roman" w:cs="Times New Roman"/>
+                <w:sz w:val="28"/>
+                <w:szCs w:val="28"/>
+              </w:rPr>
+              <w:t>8</w:t>
+            </w:r>
+          </w:p>
+        </w:tc>
+      </w:tr>
+      <w:tr>
+        <w:tc>
+          <w:tcPr>
+            <w:tcW w:w="3115" w:type="dxa"/>
+          </w:tcPr>
+          <w:p>
+            <w:pPr>
+              <w:spacing w:line="256" w:lineRule="auto"/>
+              <w:jc w:val="center"/>
+              <w:rPr>
+                <w:rFonts w:ascii="Times New Roman" w:hAnsi="Times New Roman" w:cs="Times New Roman"/>
+                <w:sz w:val="28"/>
+                <w:szCs w:val="28"/>
+              </w:rPr>
+            </w:pPr>
+            <w:r>
+              <w:rPr>
+                <w:rFonts w:ascii="Times New Roman" w:hAnsi="Times New Roman" w:cs="Times New Roman"/>
+                <w:sz w:val="28"/>
+                <w:szCs w:val="28"/>
+              </w:rPr>
+              <w:t>11</w:t>
+            </w:r>
+          </w:p>
+        </w:tc>
+        <w:tc>
+          <w:tcPr>
+            <w:tcW w:w="3115" w:type="dxa"/>
+          </w:tcPr>
+          <w:p>
+            <w:pPr>
+              <w:spacing w:line="256" w:lineRule="auto"/>
+              <w:jc w:val="center"/>
+              <w:rPr>
+                <w:rFonts w:ascii="Times New Roman" w:hAnsi="Times New Roman" w:cs="Times New Roman"/>
+                <w:sz w:val="28"/>
+                <w:szCs w:val="28"/>
+              </w:rPr>
+            </w:pPr>
+            <w:r>
+              <w:rPr>
+                <w:rFonts w:ascii="Times New Roman" w:hAnsi="Times New Roman" w:cs="Times New Roman"/>
+                <w:sz w:val="28"/>
+                <w:szCs w:val="28"/>
+              </w:rPr>
+              <w:t>49920</w:t>
+            </w:r>
+          </w:p>
+        </w:tc>
+        <w:tc>
+          <w:tcPr>
+            <w:tcW w:w="3115" w:type="dxa"/>
+          </w:tcPr>
+          <w:p>
+            <w:pPr>
+              <w:spacing w:line="256" w:lineRule="auto"/>
+              <w:jc w:val="center"/>
+              <w:rPr>
+                <w:rFonts w:ascii="Times New Roman" w:hAnsi="Times New Roman" w:cs="Times New Roman"/>
+                <w:sz w:val="28"/>
+                <w:szCs w:val="28"/>
+              </w:rPr>
+            </w:pPr>
+            <w:r>
+              <w:rPr>
+                <w:rFonts w:ascii="Times New Roman" w:hAnsi="Times New Roman" w:cs="Times New Roman"/>
+                <w:sz w:val="28"/>
+                <w:szCs w:val="28"/>
+              </w:rPr>
+              <w:t>26</w:t>
+            </w:r>
+          </w:p>
+        </w:tc>
+      </w:tr>
+      <w:tr>
+        <w:tc>
+          <w:tcPr>
+            <w:tcW w:w="3115" w:type="dxa"/>
+          </w:tcPr>
+          <w:p>
+            <w:pPr>
+              <w:spacing w:line="256" w:lineRule="auto"/>
+              <w:jc w:val="center"/>
+              <w:rPr>
+                <w:rFonts w:ascii="Times New Roman" w:hAnsi="Times New Roman" w:cs="Times New Roman"/>
+                <w:sz w:val="28"/>
+                <w:szCs w:val="28"/>
+              </w:rPr>
+            </w:pPr>
+            <w:r>
+              <w:rPr>
+                <w:rFonts w:ascii="Times New Roman" w:hAnsi="Times New Roman" w:cs="Times New Roman"/>
+                <w:sz w:val="28"/>
+                <w:szCs w:val="28"/>
+              </w:rPr>
+              <w:t>12</w:t>
+            </w:r>
+          </w:p>
+        </w:tc>
+        <w:tc>
+          <w:tcPr>
+            <w:tcW w:w="3115" w:type="dxa"/>
+          </w:tcPr>
+          <w:p>
+            <w:pPr>
+              <w:spacing w:line="256" w:lineRule="auto"/>
+              <w:jc w:val="center"/>
+              <w:rPr>
+                <w:rFonts w:ascii="Times New Roman" w:hAnsi="Times New Roman" w:cs="Times New Roman"/>
+                <w:sz w:val="28"/>
+                <w:szCs w:val="28"/>
+              </w:rPr>
+            </w:pPr>
+            <w:r>
+              <w:rPr>
+                <w:rFonts w:ascii="Times New Roman" w:hAnsi="Times New Roman" w:cs="Times New Roman"/>
+                <w:sz w:val="28"/>
+                <w:szCs w:val="28"/>
+              </w:rPr>
+              <w:t>136384</w:t>
+            </w:r>
+          </w:p>
+        </w:tc>
+        <w:tc>
+          <w:tcPr>
+            <w:tcW w:w="3115" w:type="dxa"/>
+          </w:tcPr>
+          <w:p>
+            <w:pPr>
+              <w:spacing w:line="256" w:lineRule="auto"/>
+              <w:jc w:val="center"/>
+              <w:rPr>
+                <w:rFonts w:ascii="Times New Roman" w:hAnsi="Times New Roman" w:cs="Times New Roman"/>
+                <w:sz w:val="28"/>
+                <w:szCs w:val="28"/>
+              </w:rPr>
+            </w:pPr>
+            <w:r>
+              <w:rPr>
+                <w:rFonts w:ascii="Times New Roman" w:hAnsi="Times New Roman" w:cs="Times New Roman"/>
+                <w:sz w:val="28"/>
+                <w:szCs w:val="28"/>
+              </w:rPr>
+              <w:t>77</w:t>
+            </w:r>
+          </w:p>
+        </w:tc>
+      </w:tr>
+      <w:tr>
+        <w:tc>
+          <w:tcPr>
+            <w:tcW w:w="3115" w:type="dxa"/>
+          </w:tcPr>
+          <w:p>
+            <w:pPr>
+              <w:spacing w:line="256" w:lineRule="auto"/>
+              <w:jc w:val="center"/>
+              <w:rPr>
+                <w:rFonts w:ascii="Times New Roman" w:hAnsi="Times New Roman" w:cs="Times New Roman"/>
+                <w:sz w:val="28"/>
+                <w:szCs w:val="28"/>
+              </w:rPr>
+            </w:pPr>
+            <w:r>
+              <w:rPr>
+                <w:rFonts w:ascii="Times New Roman" w:hAnsi="Times New Roman" w:cs="Times New Roman"/>
+                <w:sz w:val="28"/>
+                <w:szCs w:val="28"/>
+              </w:rPr>
+              <w:t>13</w:t>
+            </w:r>
+          </w:p>
+        </w:tc>
+        <w:tc>
+          <w:tcPr>
+            <w:tcW w:w="3115" w:type="dxa"/>
+          </w:tcPr>
+          <w:p>
+            <w:pPr>
+              <w:spacing w:line="256" w:lineRule="auto"/>
+              <w:jc w:val="center"/>
+              <w:rPr>
+                <w:rFonts w:ascii="Times New Roman" w:hAnsi="Times New Roman" w:cs="Times New Roman"/>
+                <w:sz w:val="28"/>
+                <w:szCs w:val="28"/>
+              </w:rPr>
+            </w:pPr>
+            <w:r>
+              <w:rPr>
+                <w:rFonts w:ascii="Times New Roman" w:hAnsi="Times New Roman" w:cs="Times New Roman"/>
+                <w:sz w:val="28"/>
+                <w:szCs w:val="28"/>
+              </w:rPr>
+              <w:t>372608</w:t>
+            </w:r>
+          </w:p>
+        </w:tc>
+        <w:tc>
+          <w:tcPr>
+            <w:tcW w:w="3115" w:type="dxa"/>
+          </w:tcPr>
+          <w:p>
+            <w:pPr>
+              <w:spacing w:line="256" w:lineRule="auto"/>
+              <w:jc w:val="center"/>
+              <w:rPr>
+                <w:rFonts w:ascii="Times New Roman" w:hAnsi="Times New Roman" w:cs="Times New Roman"/>
+                <w:sz w:val="28"/>
+                <w:szCs w:val="28"/>
+              </w:rPr>
+            </w:pPr>
+            <w:r>
+              <w:rPr>
+                <w:rFonts w:ascii="Times New Roman" w:hAnsi="Times New Roman" w:cs="Times New Roman"/>
+                <w:sz w:val="28"/>
+                <w:szCs w:val="28"/>
+              </w:rPr>
+              <w:t>109</w:t>
+            </w:r>
+          </w:p>
+        </w:tc>
+      </w:tr>
+      <w:tr>
+        <w:tc>
+          <w:tcPr>
+            <w:tcW w:w="3115" w:type="dxa"/>
+          </w:tcPr>
+          <w:p>
+            <w:pPr>
+              <w:spacing w:line="256" w:lineRule="auto"/>
+              <w:jc w:val="center"/>
+              <w:rPr>
+                <w:rFonts w:ascii="Times New Roman" w:hAnsi="Times New Roman" w:cs="Times New Roman"/>
+                <w:sz w:val="28"/>
+                <w:szCs w:val="28"/>
+              </w:rPr>
+            </w:pPr>
+            <w:r>
+              <w:rPr>
+                <w:rFonts w:ascii="Times New Roman" w:hAnsi="Times New Roman" w:cs="Times New Roman"/>
+                <w:sz w:val="28"/>
+                <w:szCs w:val="28"/>
+              </w:rPr>
+              <w:t>14</w:t>
+            </w:r>
+          </w:p>
+        </w:tc>
+        <w:tc>
+          <w:tcPr>
+            <w:tcW w:w="3115" w:type="dxa"/>
+          </w:tcPr>
+          <w:p>
+            <w:pPr>
+              <w:spacing w:line="256" w:lineRule="auto"/>
+              <w:jc w:val="center"/>
+              <w:rPr>
+                <w:rFonts w:ascii="Times New Roman" w:hAnsi="Times New Roman" w:cs="Times New Roman"/>
+                <w:sz w:val="28"/>
+                <w:szCs w:val="28"/>
+              </w:rPr>
+            </w:pPr>
+            <w:r>
+              <w:rPr>
+                <w:rFonts w:ascii="Times New Roman" w:hAnsi="Times New Roman" w:cs="Times New Roman"/>
+                <w:sz w:val="28"/>
+                <w:szCs w:val="28"/>
+              </w:rPr>
+              <w:t>1017984</w:t>
+            </w:r>
+          </w:p>
+        </w:tc>
+        <w:tc>
+          <w:tcPr>
+            <w:tcW w:w="3115" w:type="dxa"/>
+          </w:tcPr>
+          <w:p>
+            <w:pPr>
+              <w:spacing w:line="256" w:lineRule="auto"/>
+              <w:jc w:val="center"/>
+              <w:rPr>
+                <w:rFonts w:ascii="Times New Roman" w:hAnsi="Times New Roman" w:cs="Times New Roman"/>
+                <w:sz w:val="28"/>
+                <w:szCs w:val="28"/>
+              </w:rPr>
+            </w:pPr>
+            <w:r>
+              <w:rPr>
+                <w:rFonts w:ascii="Times New Roman" w:hAnsi="Times New Roman" w:cs="Times New Roman"/>
+                <w:sz w:val="28"/>
+                <w:szCs w:val="28"/>
+              </w:rPr>
+              <w:t>221</w:t>
+            </w:r>
+          </w:p>
+        </w:tc>
+      </w:tr>
+      <w:tr>
+        <w:tc>
+          <w:tcPr>
+            <w:tcW w:w="3115" w:type="dxa"/>
+          </w:tcPr>
+          <w:p>
+            <w:pPr>
+              <w:spacing w:line="256" w:lineRule="auto"/>
+              <w:jc w:val="center"/>
+              <w:rPr>
+                <w:rFonts w:ascii="Times New Roman" w:hAnsi="Times New Roman" w:cs="Times New Roman"/>
+                <w:sz w:val="28"/>
+                <w:szCs w:val="28"/>
+              </w:rPr>
+            </w:pPr>
+            <w:r>
+              <w:rPr>
+                <w:rFonts w:ascii="Times New Roman" w:hAnsi="Times New Roman" w:cs="Times New Roman"/>
+                <w:sz w:val="28"/>
+                <w:szCs w:val="28"/>
+              </w:rPr>
+              <w:t>15</w:t>
+            </w:r>
+          </w:p>
+        </w:tc>
+        <w:tc>
+          <w:tcPr>
+            <w:tcW w:w="3115" w:type="dxa"/>
+          </w:tcPr>
+          <w:p>
+            <w:pPr>
+              <w:spacing w:line="256" w:lineRule="auto"/>
+              <w:jc w:val="center"/>
+              <w:rPr>
+                <w:rFonts w:ascii="Times New Roman" w:hAnsi="Times New Roman" w:cs="Times New Roman"/>
+                <w:sz w:val="28"/>
+                <w:szCs w:val="28"/>
+              </w:rPr>
+            </w:pPr>
+            <w:r>
+              <w:rPr>
+                <w:rFonts w:ascii="Times New Roman" w:hAnsi="Times New Roman" w:cs="Times New Roman"/>
+                <w:sz w:val="28"/>
+                <w:szCs w:val="28"/>
+              </w:rPr>
+              <w:t>2781184</w:t>
+            </w:r>
+          </w:p>
+        </w:tc>
+        <w:tc>
+          <w:tcPr>
+            <w:tcW w:w="3115" w:type="dxa"/>
+          </w:tcPr>
+          <w:p>
+            <w:pPr>
+              <w:spacing w:line="256" w:lineRule="auto"/>
+              <w:jc w:val="center"/>
+              <w:rPr>
+                <w:rFonts w:ascii="Times New Roman" w:hAnsi="Times New Roman" w:cs="Times New Roman"/>
+                <w:sz w:val="28"/>
+                <w:szCs w:val="28"/>
+              </w:rPr>
+            </w:pPr>
+            <w:r>
+              <w:rPr>
+                <w:rFonts w:ascii="Times New Roman" w:hAnsi="Times New Roman" w:cs="Times New Roman"/>
+                <w:sz w:val="28"/>
+                <w:szCs w:val="28"/>
+              </w:rPr>
+              <w:t>461</w:t>
+            </w:r>
+          </w:p>
+        </w:tc>
+      </w:tr>
+      <w:tr>
+        <w:tc>
+          <w:tcPr>
+            <w:tcW w:w="3115" w:type="dxa"/>
+          </w:tcPr>
+          <w:p>
+            <w:pPr>
+              <w:spacing w:line="256" w:lineRule="auto"/>
+              <w:jc w:val="center"/>
+              <w:rPr>
+                <w:rFonts w:ascii="Times New Roman" w:hAnsi="Times New Roman" w:cs="Times New Roman"/>
+                <w:sz w:val="28"/>
+                <w:szCs w:val="28"/>
+              </w:rPr>
+            </w:pPr>
+            <w:r>
+              <w:rPr>
+                <w:rFonts w:ascii="Times New Roman" w:hAnsi="Times New Roman" w:cs="Times New Roman"/>
+                <w:sz w:val="28"/>
+                <w:szCs w:val="28"/>
+              </w:rPr>
+              <w:t>16</w:t>
+            </w:r>
+          </w:p>
+        </w:tc>
+        <w:tc>
+          <w:tcPr>
+            <w:tcW w:w="3115" w:type="dxa"/>
+          </w:tcPr>
+          <w:p>
+            <w:pPr>
+              <w:spacing w:line="256" w:lineRule="auto"/>
+              <w:jc w:val="center"/>
+              <w:rPr>
+                <w:rFonts w:ascii="Times New Roman" w:hAnsi="Times New Roman" w:cs="Times New Roman"/>
+                <w:sz w:val="28"/>
+                <w:szCs w:val="28"/>
+              </w:rPr>
+            </w:pPr>
+            <w:r>
+              <w:rPr>
+                <w:rFonts w:ascii="Times New Roman" w:hAnsi="Times New Roman" w:cs="Times New Roman"/>
+                <w:sz w:val="28"/>
+                <w:szCs w:val="28"/>
+              </w:rPr>
+              <w:t>7598336</w:t>
+            </w:r>
+          </w:p>
+        </w:tc>
+        <w:tc>
+          <w:tcPr>
+            <w:tcW w:w="3115" w:type="dxa"/>
+          </w:tcPr>
+          <w:p>
+            <w:pPr>
+              <w:spacing w:line="256" w:lineRule="auto"/>
+              <w:jc w:val="center"/>
+              <w:rPr>
+                <w:rFonts w:ascii="Times New Roman" w:hAnsi="Times New Roman" w:cs="Times New Roman"/>
+                <w:sz w:val="28"/>
+                <w:szCs w:val="28"/>
+              </w:rPr>
+            </w:pPr>
+            <w:r>
+              <w:rPr>
+                <w:rFonts w:ascii="Times New Roman" w:hAnsi="Times New Roman" w:cs="Times New Roman"/>
+                <w:sz w:val="28"/>
+                <w:szCs w:val="28"/>
+              </w:rPr>
+              <w:t>1308</w:t>
+            </w:r>
+          </w:p>
+        </w:tc>
+      </w:tr>
+      <w:tr>
+        <w:tc>
+          <w:tcPr>
+            <w:tcW w:w="3115" w:type="dxa"/>
+          </w:tcPr>
+          <w:p>
+            <w:pPr>
+              <w:spacing w:line="256" w:lineRule="auto"/>
+              <w:jc w:val="center"/>
+              <w:rPr>
+                <w:rFonts w:ascii="Times New Roman" w:hAnsi="Times New Roman" w:cs="Times New Roman"/>
+                <w:sz w:val="28"/>
+                <w:szCs w:val="28"/>
+              </w:rPr>
+            </w:pPr>
+            <w:r>
+              <w:rPr>
+                <w:rFonts w:ascii="Times New Roman" w:hAnsi="Times New Roman" w:cs="Times New Roman"/>
+                <w:sz w:val="28"/>
+                <w:szCs w:val="28"/>
+              </w:rPr>
+              <w:t>17</w:t>
+            </w:r>
+          </w:p>
+        </w:tc>
+        <w:tc>
+          <w:tcPr>
+            <w:tcW w:w="3115" w:type="dxa"/>
+          </w:tcPr>
+          <w:p>
+            <w:pPr>
+              <w:spacing w:line="256" w:lineRule="auto"/>
+              <w:jc w:val="center"/>
+              <w:rPr>
+                <w:rFonts w:ascii="Times New Roman" w:hAnsi="Times New Roman" w:cs="Times New Roman"/>
+                <w:sz w:val="28"/>
+                <w:szCs w:val="28"/>
+              </w:rPr>
+            </w:pPr>
+            <w:r>
+              <w:rPr>
+                <w:rFonts w:ascii="Times New Roman" w:hAnsi="Times New Roman" w:cs="Times New Roman"/>
+                <w:sz w:val="28"/>
+                <w:szCs w:val="28"/>
+              </w:rPr>
+              <w:t>20759040</w:t>
+            </w:r>
+          </w:p>
+        </w:tc>
+        <w:tc>
+          <w:tcPr>
+            <w:tcW w:w="3115" w:type="dxa"/>
+          </w:tcPr>
+          <w:p>
+            <w:pPr>
+              <w:spacing w:line="256" w:lineRule="auto"/>
+              <w:jc w:val="center"/>
+              <w:rPr>
+                <w:rFonts w:ascii="Times New Roman" w:hAnsi="Times New Roman" w:cs="Times New Roman"/>
+                <w:sz w:val="28"/>
+                <w:szCs w:val="28"/>
+              </w:rPr>
+            </w:pPr>
+            <w:r>
+              <w:rPr>
+                <w:rFonts w:ascii="Times New Roman" w:hAnsi="Times New Roman" w:cs="Times New Roman"/>
+                <w:sz w:val="28"/>
+                <w:szCs w:val="28"/>
+              </w:rPr>
+              <w:t>3977</w:t>
+            </w:r>
+          </w:p>
+        </w:tc>
+      </w:tr>
+    </w:tbl>
+    <w:p>
+      <w:pPr>
+        <w:spacing w:line="256" w:lineRule="auto"/>
+        <w:rPr>
+          <w:rFonts w:ascii="Times New Roman" w:eastAsiaTheme="minorEastAsia" w:hAnsi="Times New Roman" w:cs="Times New Roman"/>
+          <w:sz w:val="28"/>
+          <w:szCs w:val="28"/>
+          <w:lang w:bidi="ar-SY"/>
+        </w:rPr>
+      </w:pPr>
+      <w:r>
+        <w:rPr>
+          <w:rFonts w:ascii="Times New Roman" w:hAnsi="Times New Roman" w:cs="Times New Roman"/>
+          <w:sz w:val="28"/>
+          <w:szCs w:val="28"/>
+        </w:rPr>
+        <w:t xml:space="preserve">Глубина вычисляется рекурсивной формулой: </w:t>
+      </w:r>
+      <m:oMath>
+        <m:sSub>
+          <m:sSubPr>
+            <m:ctrlPr>
+              <w:rPr>
+                <w:rFonts w:ascii="Cambria Math" w:hAnsi="Cambria Math" w:cs="Times New Roman"/>
+                <w:i/>
+                <w:sz w:val="28"/>
+                <w:szCs w:val="28"/>
+              </w:rPr>
+            </m:ctrlPr>
+          </m:sSubPr>
+          <m:e>
+            <m:r>
+              <w:rPr>
+                <w:rFonts w:ascii="Cambria Math" w:hAnsi="Cambria Math" w:cs="Times New Roman"/>
+                <w:sz w:val="28"/>
+                <w:szCs w:val="28"/>
+              </w:rPr>
+              <m:t>N</m:t>
+            </m:r>
+          </m:e>
+          <m:sub>
+            <m:r>
+              <w:rPr>
+                <w:rFonts w:ascii="Cambria Math" w:hAnsi="Cambria Math" w:cs="Times New Roman"/>
+                <w:sz w:val="28"/>
+                <w:szCs w:val="28"/>
+              </w:rPr>
+              <m:t>n</m:t>
+            </m:r>
+          </m:sub>
+        </m:sSub>
+        <m:r>
+          <w:rPr>
+            <w:rFonts w:ascii="Cambria Math" w:hAnsi="Cambria Math" w:cs="Times New Roman"/>
+            <w:sz w:val="28"/>
+            <w:szCs w:val="28"/>
+          </w:rPr>
+          <m:t>=2*(</m:t>
+        </m:r>
+        <m:sSub>
+          <m:sSubPr>
+            <m:ctrlPr>
+              <w:rPr>
+                <w:rFonts w:ascii="Cambria Math" w:hAnsi="Cambria Math" w:cs="Times New Roman"/>
+                <w:i/>
+                <w:sz w:val="28"/>
+                <w:szCs w:val="28"/>
+              </w:rPr>
+            </m:ctrlPr>
+          </m:sSubPr>
+          <m:e>
+            <m:r>
+              <w:rPr>
+                <w:rFonts w:ascii="Cambria Math" w:hAnsi="Cambria Math" w:cs="Times New Roman"/>
+                <w:sz w:val="28"/>
+                <w:szCs w:val="28"/>
+              </w:rPr>
+              <m:t>N</m:t>
+            </m:r>
+          </m:e>
+          <m:sub>
+            <m:r>
+              <w:rPr>
+                <w:rFonts w:ascii="Cambria Math" w:hAnsi="Cambria Math" w:cs="Times New Roman"/>
+                <w:sz w:val="28"/>
+                <w:szCs w:val="28"/>
+              </w:rPr>
+              <m:t>n</m:t>
+            </m:r>
+            <m:r>
+              <w:rPr>
+                <w:rFonts w:ascii="Cambria Math" w:hAnsi="Cambria Math" w:cs="Times New Roman"/>
+                <w:sz w:val="28"/>
+                <w:szCs w:val="28"/>
+              </w:rPr>
+              <m:t>-1</m:t>
+            </m:r>
+          </m:sub>
+        </m:sSub>
+        <m:r>
+          <w:rPr>
+            <w:rFonts w:ascii="Cambria Math" w:hAnsi="Cambria Math" w:cs="Times New Roman"/>
+            <w:sz w:val="28"/>
+            <w:szCs w:val="28"/>
+          </w:rPr>
+          <m:t>+</m:t>
+        </m:r>
+        <m:sSub>
+          <m:sSubPr>
+            <m:ctrlPr>
+              <w:rPr>
+                <w:rFonts w:ascii="Cambria Math" w:hAnsi="Cambria Math" w:cs="Times New Roman"/>
+                <w:i/>
+                <w:sz w:val="28"/>
+                <w:szCs w:val="28"/>
+              </w:rPr>
+            </m:ctrlPr>
+          </m:sSubPr>
+          <m:e>
+            <m:r>
+              <w:rPr>
+                <w:rFonts w:ascii="Cambria Math" w:hAnsi="Cambria Math" w:cs="Times New Roman"/>
+                <w:sz w:val="28"/>
+                <w:szCs w:val="28"/>
+              </w:rPr>
+              <m:t>N</m:t>
+            </m:r>
+          </m:e>
+          <m:sub>
+            <m:r>
+              <w:rPr>
+                <w:rFonts w:ascii="Cambria Math" w:hAnsi="Cambria Math" w:cs="Times New Roman"/>
+                <w:sz w:val="28"/>
+                <w:szCs w:val="28"/>
+              </w:rPr>
+              <m:t>n</m:t>
+            </m:r>
+            <m:r>
+              <w:rPr>
+                <w:rFonts w:ascii="Cambria Math" w:hAnsi="Cambria Math" w:cs="Times New Roman"/>
+                <w:sz w:val="28"/>
+                <w:szCs w:val="28"/>
+              </w:rPr>
+              <m:t>-2</m:t>
+            </m:r>
+          </m:sub>
+        </m:sSub>
+        <m:r>
+          <w:rPr>
+            <w:rFonts w:ascii="Cambria Math" w:hAnsi="Cambria Math" w:cs="Times New Roman"/>
+            <w:sz w:val="28"/>
+            <w:szCs w:val="28"/>
+          </w:rPr>
+          <m:t xml:space="preserve">) </m:t>
+        </m:r>
+      </m:oMath>
+      <w:r>
+        <w:rPr>
+          <w:rFonts w:ascii="Times New Roman" w:eastAsiaTheme="minorEastAsia" w:hAnsi="Times New Roman" w:cs="Times New Roman"/>
+          <w:sz w:val="28"/>
+          <w:szCs w:val="28"/>
+        </w:rPr>
+        <w:t xml:space="preserve">, </w:t>
+      </w:r>
+      <w:r>
+        <w:rPr>
+          <w:rFonts w:ascii="Times New Roman" w:eastAsiaTheme="minorEastAsia" w:hAnsi="Times New Roman" w:cs="Times New Roman"/>
+          <w:sz w:val="28"/>
+          <w:szCs w:val="28"/>
+          <w:lang w:bidi="ar-SY"/>
+        </w:rPr>
+        <w:t xml:space="preserve">где </w:t>
+      </w:r>
+      <w:r>
+        <w:rPr>
+          <w:rFonts w:ascii="Times New Roman" w:eastAsiaTheme="minorEastAsia" w:hAnsi="Times New Roman" w:cs="Times New Roman"/>
+          <w:sz w:val="28"/>
+          <w:szCs w:val="28"/>
+          <w:lang w:val="en-US" w:bidi="ar-SY"/>
+        </w:rPr>
+        <w:t>N</w:t>
+      </w:r>
+      <w:r>
+        <w:rPr>
+          <w:rFonts w:ascii="Times New Roman" w:eastAsiaTheme="minorEastAsia" w:hAnsi="Times New Roman" w:cs="Times New Roman"/>
+          <w:sz w:val="28"/>
+          <w:szCs w:val="28"/>
+          <w:vertAlign w:val="subscript"/>
+          <w:lang w:bidi="ar-SY"/>
+        </w:rPr>
+        <w:t>0</w:t>
+      </w:r>
+      <w:r>
+        <w:rPr>
+          <w:rFonts w:ascii="Times New Roman" w:eastAsiaTheme="minorEastAsia" w:hAnsi="Times New Roman" w:cs="Times New Roman"/>
+          <w:sz w:val="28"/>
+          <w:szCs w:val="28"/>
+          <w:lang w:bidi="ar-SY"/>
+        </w:rPr>
+        <w:t xml:space="preserve"> = 1, </w:t>
+      </w:r>
+      <w:r>
+        <w:rPr>
+          <w:rFonts w:ascii="Times New Roman" w:eastAsiaTheme="minorEastAsia" w:hAnsi="Times New Roman" w:cs="Times New Roman"/>
+          <w:sz w:val="28"/>
+          <w:szCs w:val="28"/>
+          <w:lang w:val="en-US" w:bidi="ar-SY"/>
+        </w:rPr>
+        <w:t>N</w:t>
+      </w:r>
+      <w:r>
+        <w:rPr>
+          <w:rFonts w:ascii="Times New Roman" w:eastAsiaTheme="minorEastAsia" w:hAnsi="Times New Roman" w:cs="Times New Roman"/>
+          <w:sz w:val="28"/>
+          <w:szCs w:val="28"/>
+          <w:vertAlign w:val="subscript"/>
+          <w:lang w:bidi="ar-SY"/>
+        </w:rPr>
+        <w:t>1</w:t>
+      </w:r>
+      <w:r>
+        <w:rPr>
+          <w:rFonts w:ascii="Times New Roman" w:eastAsiaTheme="minorEastAsia" w:hAnsi="Times New Roman" w:cs="Times New Roman"/>
+          <w:sz w:val="28"/>
+          <w:szCs w:val="28"/>
+          <w:lang w:bidi="ar-SY"/>
+        </w:rPr>
+        <w:t xml:space="preserve"> = 2</w:t>
+      </w:r>
+    </w:p>
+    <w:p>
+      <w:pPr>
         <w:spacing w:line="256" w:lineRule="auto"/>
         <w:rPr>
           <w:rFonts w:ascii="Times New Roman" w:hAnsi="Times New Roman" w:cs="Times New Roman"/>
@@ -6828,56 +8512,10 @@
           <w:sz w:val="28"/>
           <w:szCs w:val="28"/>
         </w:rPr>
-        <w:t>а</w:t>
-      </w:r>
-      <w:r>
-        <w:rPr>
-          <w:rFonts w:ascii="Times New Roman" w:hAnsi="Times New Roman" w:cs="Times New Roman"/>
-          <w:sz w:val="28"/>
-          <w:szCs w:val="28"/>
-        </w:rPr>
-        <w:t xml:space="preserve"> </w:t>
-      </w:r>
-      <w:r>
-        <w:rPr>
-          <w:rFonts w:ascii="Times New Roman" w:hAnsi="Times New Roman" w:cs="Times New Roman"/>
-          <w:sz w:val="28"/>
-          <w:szCs w:val="28"/>
-        </w:rPr>
-        <w:t>также</w:t>
-      </w:r>
-      <w:r>
-        <w:rPr>
-          <w:rFonts w:ascii="Times New Roman" w:hAnsi="Times New Roman" w:cs="Times New Roman"/>
-          <w:sz w:val="28"/>
-          <w:szCs w:val="28"/>
-        </w:rPr>
-        <w:t xml:space="preserve"> создать</w:t>
-      </w:r>
-      <w:r>
-        <w:rPr>
-          <w:rFonts w:ascii="Times New Roman" w:hAnsi="Times New Roman" w:cs="Times New Roman"/>
-          <w:sz w:val="28"/>
-          <w:szCs w:val="28"/>
-        </w:rPr>
-        <w:t xml:space="preserve"> </w:t>
-      </w:r>
-      <w:r>
-        <w:rPr>
-          <w:rFonts w:ascii="Times New Roman" w:hAnsi="Times New Roman" w:cs="Times New Roman"/>
-          <w:iCs/>
-          <w:sz w:val="28"/>
-        </w:rPr>
-        <w:t>графический интерфейс пользователя</w:t>
-      </w:r>
-      <w:r>
-        <w:rPr>
-          <w:rFonts w:ascii="Times New Roman" w:hAnsi="Times New Roman" w:cs="Times New Roman"/>
-          <w:sz w:val="28"/>
-          <w:szCs w:val="28"/>
-        </w:rPr>
-        <w:t>.</w:t>
-      </w:r>
+        <w:t xml:space="preserve">проанализировав таблицу, можно заметить, что глубина рекурсии и время отрисовки быстро увеличиваются при увеличении глубины фрактала.  </w:t>
+      </w:r>
+      <w:bookmarkStart w:id="0" w:name="_GoBack"/>
+      <w:bookmarkEnd w:id="0"/>
     </w:p>
     <w:sectPr>
       <w:pgSz w:w="11906" w:h="16838"/>
@@ -7677,6 +9315,16 @@
       <w:lang w:eastAsia="ru-RU"/>
     </w:rPr>
   </w:style>
+  <w:style w:type="character" w:styleId="PlaceholderText">
+    <w:name w:val="Placeholder Text"/>
+    <w:basedOn w:val="DefaultParagraphFont"/>
+    <w:uiPriority w:val="99"/>
+    <w:semiHidden/>
+    <w:rsid w:val="000573CF"/>
+    <w:rPr>
+      <w:color w:val="808080"/>
+    </w:rPr>
+  </w:style>
 </w:styles>
 </file>
 
@@ -7980,7 +9628,7 @@
 </file>
 
 <file path=customXml/itemProps1.xml><?xml version="1.0" encoding="utf-8"?>
-<ds:datastoreItem xmlns:ds="http://schemas.openxmlformats.org/officeDocument/2006/customXml" ds:itemID="{F3326E42-C7C1-4608-A91F-6906A877788B}">
+<ds:datastoreItem xmlns:ds="http://schemas.openxmlformats.org/officeDocument/2006/customXml" ds:itemID="{7CBD8051-EB6B-445F-838F-2F30AD8E03A4}">
   <ds:schemaRefs>
     <ds:schemaRef ds:uri="http://schemas.openxmlformats.org/officeDocument/2006/bibliography"/>
   </ds:schemaRefs>

</xml_diff>